<commit_message>
09/12 - Terminando a documentação
</commit_message>
<xml_diff>
--- a/Documentação/Breffing.docx
+++ b/Documentação/Breffing.docx
@@ -5,26 +5,7 @@
     <w:p>
       <w:pPr>
         <w:spacing w:after="91"/>
-        <w:ind w:left="85" w:firstLine="0"/>
         <w:jc w:val="center"/>
-      </w:pPr>
-      <w:r>
-        <w:rPr>
-          <w:sz w:val="32"/>
-        </w:rPr>
-        <w:t xml:space="preserve"> </w:t>
-      </w:r>
-    </w:p>
-    <w:p>
-      <w:pPr>
-        <w:spacing w:after="177" w:line="359" w:lineRule="auto"/>
-        <w:ind w:left="-5"/>
-        <w:jc w:val="center"/>
-        <w:rPr>
-          <w:color w:val="0070C0"/>
-          <w:sz w:val="40"/>
-          <w:szCs w:val="40"/>
-        </w:rPr>
       </w:pPr>
       <w:r>
         <w:rPr>
@@ -123,6 +104,8 @@
         </w:rPr>
         <w:t>E-mail:</w:t>
       </w:r>
+      <w:bookmarkStart w:id="0" w:name="_GoBack"/>
+      <w:bookmarkEnd w:id="0"/>
     </w:p>
     <w:p>
       <w:pPr>
@@ -705,10 +688,10 @@
             <v:path o:extrusionok="f" gradientshapeok="t" o:connecttype="rect"/>
             <o:lock v:ext="edit" aspectratio="t"/>
           </v:shapetype>
-          <v:shape id="_x0000_i1027" type="#_x0000_t75" style="width:424.5pt;height:356.25pt" o:ole="">
+          <v:shape id="_x0000_i1025" type="#_x0000_t75" style="width:424.5pt;height:356.25pt" o:ole="">
             <v:imagedata r:id="rId5" o:title=""/>
           </v:shape>
-          <o:OLEObject Type="Embed" ProgID="Visio.Drawing.15" ShapeID="_x0000_i1027" DrawAspect="Content" ObjectID="_1637148827" r:id="rId6"/>
+          <o:OLEObject Type="Embed" ProgID="Visio.Drawing.15" ShapeID="_x0000_i1025" DrawAspect="Content" ObjectID="_1637416085" r:id="rId6"/>
         </w:object>
       </w:r>
     </w:p>
@@ -1619,8 +1602,6 @@
         </w:rPr>
         <w:t>-</w:t>
       </w:r>
-      <w:bookmarkStart w:id="0" w:name="_GoBack"/>
-      <w:bookmarkEnd w:id="0"/>
       <w:r>
         <w:rPr>
           <w:sz w:val="28"/>

</xml_diff>